<commit_message>
Removing content of docx file
</commit_message>
<xml_diff>
--- a/Assignment.docx
+++ b/Assignment.docx
@@ -4,16 +4,13 @@
   <w:body>
     <w:p>
       <w:pPr>
-        <w:rPr>
-          <w:b/>
-          <w:bCs/>
-          <w:lang w:val="en-UM"/>
-        </w:rPr>
-      </w:pPr>
-      <w:r>
-        <w:rPr>
-          <w:b/>
-          <w:bCs/>
+        <w:pStyle w:val="Heading1"/>
+        <w:rPr>
+          <w:lang w:val="en-UM"/>
+        </w:rPr>
+      </w:pPr>
+      <w:r>
+        <w:rPr>
           <w:lang w:val="en-UM"/>
         </w:rPr>
         <w:t>Understanding SQL Injection</w:t>
@@ -35,26 +32,58 @@
         <w:rPr>
           <w:lang w:val="en-UM"/>
         </w:rPr>
-        <w:t>SQL Injection is a common security issue in web applications. It happens when attackers insert harmful SQL code into user inputs, like forms or search boxes. This can give them access to private information, allow them to change the database, or even take over the entire system. Knowing about SQL Injection is crucial for keeping web applications safe.</w:t>
-      </w:r>
-    </w:p>
-    <w:p>
-      <w:pPr>
-        <w:rPr>
-          <w:lang w:val="en-UM"/>
-        </w:rPr>
-      </w:pPr>
-      <w:r>
-        <w:rPr>
-          <w:lang w:val="en-UM"/>
-        </w:rPr>
-        <w:t xml:space="preserve">SQL Injection, often called SQLi, is a weakness in a web page that lets attackers send commands to the database. They do this by exploiting vulnerabilities in the web application and inserting harmful SQL commands through user inputs. Attackers might use SQL queries like </w:t>
+        <w:t xml:space="preserve">SQL Injection is a common security issue in web applications. It happens when attackers insert harmful SQL code into user inputs, like forms or search boxes. This can give them access to private information, allow them to change the database, or even take over the entire system. </w:t>
+      </w:r>
+      <w:r>
+        <w:rPr>
+          <w:lang w:val="en-UM"/>
+        </w:rPr>
+        <w:t>Protecting web applications from SQL Injection requires a thorough understanding of this common web vulnerability.</w:t>
+      </w:r>
+    </w:p>
+    <w:p>
+      <w:pPr>
+        <w:rPr>
+          <w:lang w:val="en-UM"/>
+        </w:rPr>
+      </w:pPr>
+      <w:r>
+        <w:rPr>
+          <w:lang w:val="en-UM"/>
+        </w:rPr>
+        <w:t xml:space="preserve">SQL Injection, often called SQLi, is a weakness in a web page that lets attackers send commands to the database. </w:t>
+      </w:r>
+      <w:r>
+        <w:rPr>
+          <w:lang w:val="en-UM"/>
+        </w:rPr>
+        <w:t xml:space="preserve">They exploit weaknesses in web applications by inserting harmful SQL statements through user input, allowing them to manipulate the </w:t>
       </w:r>
       <w:proofErr w:type="gramStart"/>
       <w:r>
         <w:rPr>
           <w:lang w:val="en-UM"/>
         </w:rPr>
+        <w:t>database.</w:t>
+      </w:r>
+      <w:r>
+        <w:rPr>
+          <w:lang w:val="en-UM"/>
+        </w:rPr>
+        <w:t>.</w:t>
+      </w:r>
+      <w:proofErr w:type="gramEnd"/>
+      <w:r>
+        <w:rPr>
+          <w:lang w:val="en-UM"/>
+        </w:rPr>
+        <w:t xml:space="preserve"> Attackers might use SQL queries like </w:t>
+      </w:r>
+      <w:proofErr w:type="gramStart"/>
+      <w:r>
+        <w:rPr>
+          <w:lang w:val="en-UM"/>
+        </w:rPr>
         <w:t xml:space="preserve">‘ </w:t>
       </w:r>
       <w:r>
@@ -79,16 +108,13 @@
     </w:p>
     <w:p>
       <w:pPr>
-        <w:rPr>
-          <w:b/>
-          <w:bCs/>
-          <w:lang w:val="en-UM"/>
-        </w:rPr>
-      </w:pPr>
-      <w:r>
-        <w:rPr>
-          <w:b/>
-          <w:bCs/>
+        <w:pStyle w:val="Heading2"/>
+        <w:rPr>
+          <w:lang w:val="en-UM"/>
+        </w:rPr>
+      </w:pPr>
+      <w:r>
+        <w:rPr>
           <w:lang w:val="en-UM"/>
         </w:rPr>
         <w:t>Impact of a Successful SQL Injection Attack</w:t>
@@ -106,17 +132,38 @@
       </w:pPr>
       <w:r>
         <w:rPr>
+          <w:rStyle w:val="Heading3Char"/>
+          <w:rFonts w:eastAsiaTheme="minorHAnsi"/>
+        </w:rPr>
+        <w:t>Unauthorized Access to Data:</w:t>
+      </w:r>
+      <w:r>
+        <w:rPr>
           <w:b/>
           <w:bCs/>
           <w:lang w:val="en-UM"/>
         </w:rPr>
-        <w:t>Unauthorized Access to Data:</w:t>
-      </w:r>
-      <w:r>
-        <w:rPr>
-          <w:lang w:val="en-UM"/>
-        </w:rPr>
-        <w:t xml:space="preserve"> Hackers can get into sensitive information like personal details and financial records.</w:t>
+        <w:t xml:space="preserve">    </w:t>
+      </w:r>
+      <w:r>
+        <w:rPr>
+          <w:b/>
+          <w:bCs/>
+          <w:lang w:val="en-UM"/>
+        </w:rPr>
+        <w:br/>
+      </w:r>
+      <w:r>
+        <w:rPr>
+          <w:lang w:val="en-UM"/>
+        </w:rPr>
+        <w:t xml:space="preserve"> </w:t>
+      </w:r>
+      <w:r>
+        <w:rPr>
+          <w:lang w:val="en-UM"/>
+        </w:rPr>
+        <w:t>Hackers can get into sensitive information like personal details and financial records.</w:t>
       </w:r>
     </w:p>
     <w:p>
@@ -131,9 +178,8 @@
       </w:pPr>
       <w:r>
         <w:rPr>
-          <w:b/>
-          <w:bCs/>
-          <w:lang w:val="en-UM"/>
+          <w:rStyle w:val="Heading3Char"/>
+          <w:rFonts w:eastAsiaTheme="minorHAnsi"/>
         </w:rPr>
         <w:t>Data Manipulation or Deletion:</w:t>
       </w:r>
@@ -141,7 +187,25 @@
         <w:rPr>
           <w:lang w:val="en-UM"/>
         </w:rPr>
-        <w:t xml:space="preserve"> They might change or delete important data, which can mess up the system and disrupt operations.</w:t>
+        <w:t xml:space="preserve"> </w:t>
+      </w:r>
+      <w:r>
+        <w:rPr>
+          <w:lang w:val="en-UM"/>
+        </w:rPr>
+        <w:br/>
+      </w:r>
+      <w:r>
+        <w:rPr>
+          <w:lang w:val="en-UM"/>
+        </w:rPr>
+        <w:t>They migh</w:t>
+      </w:r>
+      <w:r>
+        <w:rPr>
+          <w:lang w:val="en-UM"/>
+        </w:rPr>
+        <w:t>t change or delete important data, which can mess up the system and disrupt operations.</w:t>
       </w:r>
     </w:p>
     <w:p>
@@ -156,11 +220,17 @@
       </w:pPr>
       <w:r>
         <w:rPr>
-          <w:b/>
-          <w:bCs/>
-          <w:lang w:val="en-UM"/>
+          <w:rStyle w:val="Heading3Char"/>
+          <w:rFonts w:eastAsiaTheme="minorHAnsi"/>
         </w:rPr>
         <w:t>Bypassing Authentication:</w:t>
+      </w:r>
+      <w:r>
+        <w:rPr>
+          <w:rStyle w:val="Heading3Char"/>
+          <w:rFonts w:eastAsiaTheme="minorHAnsi"/>
+        </w:rPr>
+        <w:br/>
       </w:r>
       <w:r>
         <w:rPr>
@@ -181,11 +251,17 @@
       </w:pPr>
       <w:r>
         <w:rPr>
-          <w:b/>
-          <w:bCs/>
-          <w:lang w:val="en-UM"/>
+          <w:rStyle w:val="Heading3Char"/>
+          <w:rFonts w:eastAsiaTheme="minorHAnsi"/>
         </w:rPr>
         <w:t>Exposure of Confidential Information:</w:t>
+      </w:r>
+      <w:r>
+        <w:rPr>
+          <w:rStyle w:val="Heading3Char"/>
+          <w:rFonts w:eastAsiaTheme="minorHAnsi"/>
+        </w:rPr>
+        <w:br/>
       </w:r>
       <w:r>
         <w:rPr>
@@ -206,14 +282,20 @@
       </w:pPr>
       <w:r>
         <w:rPr>
-          <w:b/>
-          <w:bCs/>
-          <w:lang w:val="en-UM"/>
+          <w:rStyle w:val="Heading3Char"/>
+          <w:rFonts w:eastAsiaTheme="minorHAnsi"/>
         </w:rPr>
         <w:t>Service Downtime and Reputation Damage:</w:t>
       </w:r>
       <w:r>
         <w:rPr>
+          <w:rStyle w:val="Heading3Char"/>
+          <w:rFonts w:eastAsiaTheme="minorHAnsi"/>
+        </w:rPr>
+        <w:br/>
+      </w:r>
+      <w:r>
+        <w:rPr>
           <w:lang w:val="en-UM"/>
         </w:rPr>
         <w:t xml:space="preserve"> The attack can also cause the service to go offline, hurting the organization’s reputation.</w:t>
@@ -221,32 +303,10 @@
     </w:p>
     <w:p>
       <w:pPr>
-        <w:rPr>
-          <w:b/>
-          <w:bCs/>
-          <w:lang w:val="en-UM"/>
-        </w:rPr>
-      </w:pPr>
-      <w:r>
-        <w:rPr>
-          <w:b/>
-          <w:bCs/>
-          <w:lang w:val="en-UM"/>
-        </w:rPr>
+        <w:pStyle w:val="Heading2"/>
+      </w:pPr>
+      <w:r>
         <w:t>How to Find SQL Injection Vulnerabilities</w:t>
-      </w:r>
-    </w:p>
-    <w:p>
-      <w:pPr>
-        <w:rPr>
-          <w:lang w:val="en-UM"/>
-        </w:rPr>
-      </w:pPr>
-      <w:r>
-        <w:rPr>
-          <w:lang w:val="en-UM"/>
-        </w:rPr>
-        <w:t>Here’s an easy way to check for SQL injection risks:</w:t>
       </w:r>
     </w:p>
     <w:p>
@@ -261,9 +321,8 @@
       </w:pPr>
       <w:r>
         <w:rPr>
-          <w:b/>
-          <w:bCs/>
-          <w:lang w:val="en-UM"/>
+          <w:rStyle w:val="Heading3Char"/>
+          <w:rFonts w:eastAsiaTheme="minorHAnsi"/>
         </w:rPr>
         <w:t>Test the Inputs:</w:t>
       </w:r>
@@ -271,7 +330,19 @@
         <w:rPr>
           <w:lang w:val="en-UM"/>
         </w:rPr>
-        <w:t xml:space="preserve"> Try entering special characters like ' or " in forms or search boxes to see if they cause any errors. This can reveal weaknesses.</w:t>
+        <w:t xml:space="preserve"> </w:t>
+      </w:r>
+      <w:r>
+        <w:rPr>
+          <w:lang w:val="en-UM"/>
+        </w:rPr>
+        <w:br/>
+      </w:r>
+      <w:r>
+        <w:rPr>
+          <w:lang w:val="en-UM"/>
+        </w:rPr>
+        <w:t>Try entering special characters like ' or " in forms or search boxes to see if they cause any errors. This can reveal weaknesses.</w:t>
       </w:r>
     </w:p>
     <w:p>
@@ -286,11 +357,17 @@
       </w:pPr>
       <w:r>
         <w:rPr>
-          <w:b/>
-          <w:bCs/>
-          <w:lang w:val="en-UM"/>
+          <w:rStyle w:val="Heading3Char"/>
+          <w:rFonts w:eastAsiaTheme="minorHAnsi"/>
         </w:rPr>
         <w:t>Use Scanning Tools:</w:t>
+      </w:r>
+      <w:r>
+        <w:rPr>
+          <w:rStyle w:val="Heading3Char"/>
+          <w:rFonts w:eastAsiaTheme="minorHAnsi"/>
+        </w:rPr>
+        <w:br/>
       </w:r>
       <w:r>
         <w:rPr>
@@ -325,11 +402,17 @@
       </w:pPr>
       <w:r>
         <w:rPr>
-          <w:b/>
-          <w:bCs/>
-          <w:lang w:val="en-UM"/>
+          <w:rStyle w:val="Heading3Char"/>
+          <w:rFonts w:eastAsiaTheme="minorHAnsi"/>
         </w:rPr>
         <w:t>Check the Code:</w:t>
+      </w:r>
+      <w:r>
+        <w:rPr>
+          <w:rStyle w:val="Heading3Char"/>
+          <w:rFonts w:eastAsiaTheme="minorHAnsi"/>
+        </w:rPr>
+        <w:br/>
       </w:r>
       <w:r>
         <w:rPr>
@@ -350,11 +433,17 @@
       </w:pPr>
       <w:r>
         <w:rPr>
-          <w:b/>
-          <w:bCs/>
-          <w:lang w:val="en-UM"/>
+          <w:rStyle w:val="Heading3Char"/>
+          <w:rFonts w:eastAsiaTheme="minorHAnsi"/>
         </w:rPr>
         <w:t>Watch for Errors:</w:t>
+      </w:r>
+      <w:r>
+        <w:rPr>
+          <w:rStyle w:val="Heading3Char"/>
+          <w:rFonts w:eastAsiaTheme="minorHAnsi"/>
+        </w:rPr>
+        <w:br/>
       </w:r>
       <w:r>
         <w:rPr>
@@ -375,14 +464,21 @@
       </w:pPr>
       <w:r>
         <w:rPr>
-          <w:b/>
-          <w:bCs/>
-          <w:lang w:val="en-UM"/>
-        </w:rPr>
+          <w:rStyle w:val="Heading3Char"/>
+          <w:rFonts w:eastAsiaTheme="minorHAnsi"/>
+        </w:rPr>
+        <w:lastRenderedPageBreak/>
         <w:t>Do Security Testing:</w:t>
       </w:r>
       <w:r>
         <w:rPr>
+          <w:rStyle w:val="Heading3Char"/>
+          <w:rFonts w:eastAsiaTheme="minorHAnsi"/>
+        </w:rPr>
+        <w:br/>
+      </w:r>
+      <w:r>
+        <w:rPr>
           <w:lang w:val="en-UM"/>
         </w:rPr>
         <w:t xml:space="preserve"> Perform deep security checks, both from the outside (without knowing the code) and the inside (with access to the code), to find and fix any security</w:t>
@@ -395,6 +491,22 @@
       </w:r>
       <w:r>
         <w:t>flaws.</w:t>
+      </w:r>
+    </w:p>
+    <w:p>
+      <w:pPr>
+        <w:pStyle w:val="Heading1"/>
+        <w:rPr>
+          <w:rFonts w:eastAsia="Times New Roman"/>
+          <w:lang w:val="en-UM" w:eastAsia="en-UM"/>
+        </w:rPr>
+      </w:pPr>
+      <w:r>
+        <w:rPr>
+          <w:rFonts w:eastAsia="Times New Roman"/>
+          <w:lang w:val="en-UM" w:eastAsia="en-UM"/>
+        </w:rPr>
+        <w:t>Use of SQL Injection in Web Applications</w:t>
       </w:r>
     </w:p>
     <w:p>
@@ -405,36 +517,6 @@
           <w:numId w:val="2"/>
         </w:numPr>
         <w:spacing w:before="100" w:beforeAutospacing="1" w:after="100" w:afterAutospacing="1" w:line="240" w:lineRule="auto"/>
-        <w:outlineLvl w:val="2"/>
-        <w:rPr>
-          <w:rFonts w:ascii="Times New Roman" w:eastAsia="Times New Roman" w:hAnsi="Times New Roman" w:cs="Times New Roman"/>
-          <w:b/>
-          <w:bCs/>
-          <w:sz w:val="27"/>
-          <w:szCs w:val="27"/>
-          <w:lang w:val="en-UM" w:eastAsia="en-UM"/>
-        </w:rPr>
-      </w:pPr>
-      <w:r>
-        <w:rPr>
-          <w:rFonts w:ascii="Times New Roman" w:eastAsia="Times New Roman" w:hAnsi="Times New Roman" w:cs="Times New Roman"/>
-          <w:b/>
-          <w:bCs/>
-          <w:sz w:val="27"/>
-          <w:szCs w:val="27"/>
-          <w:lang w:val="en-UM" w:eastAsia="en-UM"/>
-        </w:rPr>
-        <w:t>Use of SQL Injection in Web Applications</w:t>
-      </w:r>
-    </w:p>
-    <w:p>
-      <w:pPr>
-        <w:pStyle w:val="ListParagraph"/>
-        <w:numPr>
-          <w:ilvl w:val="0"/>
-          <w:numId w:val="2"/>
-        </w:numPr>
-        <w:spacing w:before="100" w:beforeAutospacing="1" w:after="100" w:afterAutospacing="1" w:line="240" w:lineRule="auto"/>
         <w:rPr>
           <w:rFonts w:ascii="Times New Roman" w:eastAsia="Times New Roman" w:hAnsi="Times New Roman" w:cs="Times New Roman"/>
           <w:sz w:val="24"/>
@@ -449,500 +531,147 @@
           <w:szCs w:val="24"/>
           <w:lang w:val="en-UM" w:eastAsia="en-UM"/>
         </w:rPr>
-        <w:t xml:space="preserve">Web servers interact with database servers whenever they need to get or save user data. Attackers use SQL Injection to insert harmful SQL statements that can be executed while </w:t>
-      </w:r>
-      <w:r>
-        <w:rPr>
-          <w:rFonts w:ascii="Times New Roman" w:eastAsia="Times New Roman" w:hAnsi="Times New Roman" w:cs="Times New Roman"/>
-          <w:sz w:val="24"/>
-          <w:szCs w:val="24"/>
-          <w:lang w:val="en-UM" w:eastAsia="en-UM"/>
+        <w:t>Web servers interact with database servers whenever they need to get or save user data. Attackers use SQL Injection to insert harmful SQL statements that can be executed while the web server is retrieving information from the application server. This allows them to manipulate the database and access or change sensitive data.</w:t>
+      </w:r>
+    </w:p>
+    <w:p>
+      <w:pPr>
+        <w:pStyle w:val="Heading3"/>
+      </w:pPr>
+      <w:r>
+        <w:t>SQL in Web Pages</w:t>
+      </w:r>
+    </w:p>
+    <w:p>
+      <w:pPr>
+        <w:pStyle w:val="NormalWeb"/>
+      </w:pPr>
+      <w:r>
+        <w:t>SQL injection usually happens when a web page asks a user for input, like their username or user ID. Instead of providing their name or ID, the user might enter an SQL statement. If the web page isn’t properly secured, this harmful SQL code could be executed without the web server knowing, allowing the attacker to access or manipulate the database.</w:t>
+      </w:r>
+    </w:p>
+    <w:p>
+      <w:pPr>
+        <w:pStyle w:val="Heading3"/>
+      </w:pPr>
+      <w:r>
+        <w:t>Code Example:</w:t>
+      </w:r>
+    </w:p>
+    <w:p>
+      <w:pPr>
+        <w:rPr>
+          <w:lang w:val="en-UM"/>
+        </w:rPr>
+      </w:pPr>
+      <w:r>
+        <w:rPr>
+          <w:lang w:val="en-UM"/>
+        </w:rPr>
+        <w:t>Imagine you have a website that lets users log in. When a user types in their username, the website uses a special language called SQL to find their account in a database. Here's an example of bad code that does this:</w:t>
+      </w:r>
+    </w:p>
+    <w:p>
+      <w:pPr>
+        <w:rPr>
+          <w:lang w:val="en-UM"/>
+        </w:rPr>
+      </w:pPr>
+      <w:r>
+        <w:rPr>
+          <w:lang w:val="en-UM"/>
+        </w:rPr>
+        <w:t>username = "SELECT * FROM Users WHERE username = " + username;</w:t>
+      </w:r>
+    </w:p>
+    <w:p>
+      <w:pPr>
+        <w:pStyle w:val="Heading3"/>
+      </w:pPr>
+      <w:r>
+        <w:t>The Problem:</w:t>
+      </w:r>
+    </w:p>
+    <w:p>
+      <w:pPr>
+        <w:rPr>
+          <w:lang w:val="en-UM"/>
+        </w:rPr>
+      </w:pPr>
+      <w:r>
+        <w:rPr>
+          <w:lang w:val="en-UM"/>
+        </w:rPr>
+        <w:t>The bad code is taking what the user typed (username) and adding it directly to the SQL query. This is like leaving the door to your house open and trusting that no one will come in and take your stuff.</w:t>
+      </w:r>
+    </w:p>
+    <w:p>
+      <w:pPr>
+        <w:pStyle w:val="Heading3"/>
+      </w:pPr>
+      <w:r>
+        <w:t>What an Attacker Can Do:</w:t>
+      </w:r>
+    </w:p>
+    <w:p>
+      <w:pPr>
+        <w:rPr>
+          <w:lang w:val="en-UM"/>
+        </w:rPr>
+      </w:pPr>
+      <w:r>
+        <w:rPr>
+          <w:lang w:val="en-UM"/>
+        </w:rPr>
+        <w:t>A sneaky attacker can type in something like "admin OR 1=1" as their username. This would make the SQL query look like this:</w:t>
+      </w:r>
+    </w:p>
+    <w:p>
+      <w:pPr>
+        <w:rPr>
+          <w:lang w:val="en-UM"/>
+        </w:rPr>
+      </w:pPr>
+      <w:r>
+        <w:rPr>
+          <w:lang w:val="en-UM"/>
+        </w:rPr>
+        <w:t>SELECT * FROM Users WHERE username = admin OR 1=1;</w:t>
+      </w:r>
+    </w:p>
+    <w:p>
+      <w:pPr>
+        <w:pStyle w:val="Heading3"/>
+      </w:pPr>
+      <w:r>
+        <w:t>What Happens Next:</w:t>
+      </w:r>
+    </w:p>
+    <w:p>
+      <w:pPr>
+        <w:rPr>
+          <w:lang w:val="en-UM"/>
+        </w:rPr>
+      </w:pPr>
+      <w:r>
+        <w:rPr>
+          <w:lang w:val="en-UM"/>
+        </w:rPr>
+        <w:t>the username is admin OR 1=1", and since 1=1 is always true, it will show the attacker ALL the user accounts, not just the one with the username "admin"! This is like the attacker getting a master key to your entire house.</w:t>
+      </w:r>
+    </w:p>
+    <w:p>
+      <w:pPr>
+        <w:pStyle w:val="Heading1"/>
+        <w:rPr>
+          <w:lang w:val="en-UM"/>
+        </w:rPr>
+      </w:pPr>
+      <w:r>
+        <w:rPr>
+          <w:lang w:val="en-UM"/>
         </w:rPr>
         <w:lastRenderedPageBreak/>
-        <w:t>the web server is retrieving information from the application server. This allows them to manipulate the database and access or change sensitive data.</w:t>
-      </w:r>
-    </w:p>
-    <w:p>
-      <w:pPr>
-        <w:pStyle w:val="Heading3"/>
-      </w:pPr>
-      <w:r>
-        <w:t>SQL in Web Pages</w:t>
-      </w:r>
-    </w:p>
-    <w:p>
-      <w:pPr>
-        <w:pStyle w:val="NormalWeb"/>
-      </w:pPr>
-      <w:r>
-        <w:t>SQL injection usually happens when a web page asks a user for input, like their username or user ID. Instead of providing their name or ID, the user might enter an SQL statement. If the web page isn’t properly secured, this harmful SQL code could be executed without the web server knowing, allowing the attacker to access or manipulate the database.</w:t>
-      </w:r>
-    </w:p>
-    <w:p>
-      <w:pPr>
-        <w:rPr>
-          <w:lang w:val="en-UM"/>
-        </w:rPr>
-      </w:pPr>
-      <w:r>
-        <w:rPr>
-          <w:b/>
-          <w:bCs/>
-          <w:lang w:val="en-UM"/>
-        </w:rPr>
-        <w:t>Code Example:</w:t>
-      </w:r>
-    </w:p>
-    <w:p>
-      <w:pPr>
-        <w:rPr>
-          <w:lang w:val="en-UM"/>
-        </w:rPr>
-      </w:pPr>
-      <w:r>
-        <w:rPr>
-          <w:lang w:val="en-UM"/>
-        </w:rPr>
-        <w:t>Imagine you have a website that lets users log in. When a user types in their username, the website uses a special language called SQL to find their account in a database. Here's an example of bad code that does this:</w:t>
-      </w:r>
-    </w:p>
-    <w:p>
-      <w:pPr>
-        <w:rPr>
-          <w:lang w:val="en-UM"/>
-        </w:rPr>
-      </w:pPr>
-      <w:r>
-        <w:rPr>
-          <w:lang w:val="en-UM"/>
-        </w:rPr>
-        <w:t xml:space="preserve">username = </w:t>
-      </w:r>
-      <w:proofErr w:type="spellStart"/>
-      <w:proofErr w:type="gramStart"/>
-      <w:r>
-        <w:rPr>
-          <w:lang w:val="en-UM"/>
-        </w:rPr>
-        <w:t>whatTheUserTyped</w:t>
-      </w:r>
-      <w:proofErr w:type="spellEnd"/>
-      <w:r>
-        <w:rPr>
-          <w:lang w:val="en-UM"/>
-        </w:rPr>
-        <w:t>(</w:t>
-      </w:r>
-      <w:proofErr w:type="gramEnd"/>
-      <w:r>
-        <w:rPr>
-          <w:lang w:val="en-UM"/>
-        </w:rPr>
-        <w:t xml:space="preserve">); </w:t>
-      </w:r>
-      <w:proofErr w:type="spellStart"/>
-      <w:r>
-        <w:rPr>
-          <w:lang w:val="en-UM"/>
-        </w:rPr>
-        <w:t>sqlQuery</w:t>
-      </w:r>
-      <w:proofErr w:type="spellEnd"/>
-      <w:r>
-        <w:rPr>
-          <w:lang w:val="en-UM"/>
-        </w:rPr>
-        <w:t xml:space="preserve"> = "SELECT * FROM Users WHERE username = " + username;</w:t>
-      </w:r>
-    </w:p>
-    <w:p>
-      <w:pPr>
-        <w:rPr>
-          <w:lang w:val="en-UM"/>
-        </w:rPr>
-      </w:pPr>
-      <w:r>
-        <w:rPr>
-          <w:b/>
-          <w:bCs/>
-          <w:lang w:val="en-UM"/>
-        </w:rPr>
-        <w:t>The Problem:</w:t>
-      </w:r>
-    </w:p>
-    <w:p>
-      <w:pPr>
-        <w:rPr>
-          <w:lang w:val="en-UM"/>
-        </w:rPr>
-      </w:pPr>
-      <w:r>
-        <w:rPr>
-          <w:lang w:val="en-UM"/>
-        </w:rPr>
-        <w:t>The bad code is taking what the user typed (username) and adding it directly to the SQL query. This is like leaving the door to your house open and trusting that no one will come in and take your stuff.</w:t>
-      </w:r>
-    </w:p>
-    <w:p>
-      <w:pPr>
-        <w:rPr>
-          <w:lang w:val="en-UM"/>
-        </w:rPr>
-      </w:pPr>
-      <w:r>
-        <w:rPr>
-          <w:b/>
-          <w:bCs/>
-          <w:lang w:val="en-UM"/>
-        </w:rPr>
-        <w:t>What an Attacker Can Do:</w:t>
-      </w:r>
-    </w:p>
-    <w:p>
-      <w:pPr>
-        <w:rPr>
-          <w:lang w:val="en-UM"/>
-        </w:rPr>
-      </w:pPr>
-      <w:r>
-        <w:rPr>
-          <w:lang w:val="en-UM"/>
-        </w:rPr>
-        <w:t>A sneaky attacker can type in something like "admin OR 1=1" as their username. This would make the SQL query look like this:</w:t>
-      </w:r>
-    </w:p>
-    <w:p>
-      <w:pPr>
-        <w:rPr>
-          <w:lang w:val="en-UM"/>
-        </w:rPr>
-      </w:pPr>
-      <w:r>
-        <w:rPr>
-          <w:lang w:val="en-UM"/>
-        </w:rPr>
-        <w:t>SELECT * FROM Users WHERE username = admin OR 1=1;</w:t>
-      </w:r>
-    </w:p>
-    <w:p>
-      <w:pPr>
-        <w:rPr>
-          <w:lang w:val="en-UM"/>
-        </w:rPr>
-      </w:pPr>
-      <w:r>
-        <w:rPr>
-          <w:b/>
-          <w:bCs/>
-          <w:lang w:val="en-UM"/>
-        </w:rPr>
-        <w:t>What Happens Next:</w:t>
-      </w:r>
-    </w:p>
-    <w:p>
-      <w:pPr>
-        <w:rPr>
-          <w:lang w:val="en-UM"/>
-        </w:rPr>
-      </w:pPr>
-      <w:r>
-        <w:rPr>
-          <w:lang w:val="en-UM"/>
-        </w:rPr>
-        <w:t>The database will think "oh, the username is admin OR 1=1", and since 1=1 is always true, it will show the attacker ALL the user accounts, not just the one with the username "admin"! This is like the attacker getting a master key to your entire house.</w:t>
-      </w:r>
-    </w:p>
-    <w:p>
-      <w:pPr>
-        <w:rPr>
-          <w:lang w:val="en-UM"/>
-        </w:rPr>
-      </w:pPr>
-      <w:r>
-        <w:rPr>
-          <w:b/>
-          <w:bCs/>
-          <w:lang w:val="en-UM"/>
-        </w:rPr>
-        <w:t>SQL Injection Example:</w:t>
-      </w:r>
-    </w:p>
-    <w:p>
-      <w:pPr>
-        <w:rPr>
-          <w:lang w:val="en-UM"/>
-        </w:rPr>
-      </w:pPr>
-      <w:r>
-        <w:rPr>
-          <w:lang w:val="en-UM"/>
-        </w:rPr>
-        <w:t>Imagine a website that has student records. Each student can see only their own information by typing in their unique student ID.</w:t>
-      </w:r>
-    </w:p>
-    <w:p>
-      <w:pPr>
-        <w:rPr>
-          <w:lang w:val="en-UM"/>
-        </w:rPr>
-      </w:pPr>
-      <w:r>
-        <w:rPr>
-          <w:b/>
-          <w:bCs/>
-          <w:lang w:val="en-UM"/>
-        </w:rPr>
-        <w:t>The Problem:</w:t>
-      </w:r>
-    </w:p>
-    <w:p>
-      <w:pPr>
-        <w:rPr>
-          <w:lang w:val="en-UM"/>
-        </w:rPr>
-      </w:pPr>
-      <w:r>
-        <w:rPr>
-          <w:lang w:val="en-UM"/>
-        </w:rPr>
-        <w:t>The website takes the student ID and puts it directly into an SQL query. This is like letting anyone write a secret code to open your house door.</w:t>
-      </w:r>
-    </w:p>
-    <w:p>
-      <w:pPr>
-        <w:rPr>
-          <w:lang w:val="en-UM"/>
-        </w:rPr>
-      </w:pPr>
-      <w:r>
-        <w:rPr>
-          <w:b/>
-          <w:bCs/>
-          <w:lang w:val="en-UM"/>
-        </w:rPr>
-        <w:t>What an Attacker Can Do:</w:t>
-      </w:r>
-    </w:p>
-    <w:p>
-      <w:pPr>
-        <w:rPr>
-          <w:lang w:val="en-UM"/>
-        </w:rPr>
-      </w:pPr>
-      <w:r>
-        <w:rPr>
-          <w:lang w:val="en-UM"/>
-        </w:rPr>
-        <w:t>A bad person can type in something like "123456 OR 1=1" as their student ID. This would make the SQL query look like this:</w:t>
-      </w:r>
-    </w:p>
-    <w:p>
-      <w:pPr>
-        <w:rPr>
-          <w:lang w:val="en-UM"/>
-        </w:rPr>
-      </w:pPr>
-      <w:r>
-        <w:rPr>
-          <w:lang w:val="en-UM"/>
-        </w:rPr>
-        <w:t>SELECT * FROM STUDENT WHERE STUDENT-ID = 123456 OR 1=1;</w:t>
-      </w:r>
-    </w:p>
-    <w:p>
-      <w:pPr>
-        <w:rPr>
-          <w:lang w:val="en-UM"/>
-        </w:rPr>
-      </w:pPr>
-      <w:r>
-        <w:rPr>
-          <w:b/>
-          <w:bCs/>
-          <w:lang w:val="en-UM"/>
-        </w:rPr>
-        <w:lastRenderedPageBreak/>
-        <w:t>What Happens Next:</w:t>
-      </w:r>
-    </w:p>
-    <w:p>
-      <w:pPr>
-        <w:rPr>
-          <w:lang w:val="en-UM"/>
-        </w:rPr>
-      </w:pPr>
-      <w:r>
-        <w:rPr>
-          <w:lang w:val="en-UM"/>
-        </w:rPr>
-        <w:t>The database will think "oh, the student ID is 123456 OR 1=1", and since 1=1 is always true, it will show the attacker ALL the student records, not just the one with the ID "123456"! This is like the attacker getting a master key to your whole house.</w:t>
-      </w:r>
-    </w:p>
-    <w:p>
-      <w:pPr>
-        <w:rPr>
-          <w:lang w:val="en-UM"/>
-        </w:rPr>
-      </w:pPr>
-      <w:r>
-        <w:rPr>
-          <w:b/>
-          <w:bCs/>
-          <w:lang w:val="en-UM"/>
-        </w:rPr>
-        <w:t>Another Problem:</w:t>
-      </w:r>
-    </w:p>
-    <w:p>
-      <w:pPr>
-        <w:rPr>
-          <w:lang w:val="en-UM"/>
-        </w:rPr>
-      </w:pPr>
-      <w:r>
-        <w:rPr>
-          <w:lang w:val="en-UM"/>
-        </w:rPr>
-        <w:t>Now imagine there's a part of the website where you can log in with a username and password. The SQL query might look like this:</w:t>
-      </w:r>
-    </w:p>
-    <w:p>
-      <w:pPr>
-        <w:rPr>
-          <w:lang w:val="en-UM"/>
-        </w:rPr>
-      </w:pPr>
-      <w:r>
-        <w:rPr>
-          <w:lang w:val="en-UM"/>
-        </w:rPr>
-        <w:t>SELECT * FROM USER WHERE USERNAME = "admin" AND PASSWORD = "secret";</w:t>
-      </w:r>
-    </w:p>
-    <w:p>
-      <w:pPr>
-        <w:rPr>
-          <w:lang w:val="en-UM"/>
-        </w:rPr>
-      </w:pPr>
-      <w:r>
-        <w:rPr>
-          <w:b/>
-          <w:bCs/>
-          <w:lang w:val="en-UM"/>
-        </w:rPr>
-        <w:t>What an Attacker Can Do:</w:t>
-      </w:r>
-    </w:p>
-    <w:p>
-      <w:pPr>
-        <w:rPr>
-          <w:lang w:val="en-UM"/>
-        </w:rPr>
-      </w:pPr>
-      <w:r>
-        <w:rPr>
-          <w:lang w:val="en-UM"/>
-        </w:rPr>
-        <w:t>The attacker can use a clever trick to see the private information of any user. They can change the SQL query to look like this:</w:t>
-      </w:r>
-    </w:p>
-    <w:p>
-      <w:pPr>
-        <w:rPr>
-          <w:lang w:val="en-UM"/>
-        </w:rPr>
-      </w:pPr>
-      <w:r>
-        <w:rPr>
-          <w:lang w:val="en-UM"/>
-        </w:rPr>
-        <w:t>SELECT * FROM USER WHERE (USERNAME = "" OR 1=1) AND (PASSWORD = "" OR 1=1);</w:t>
-      </w:r>
-    </w:p>
-    <w:p>
-      <w:pPr>
-        <w:rPr>
-          <w:lang w:val="en-UM"/>
-        </w:rPr>
-      </w:pPr>
-      <w:r>
-        <w:rPr>
-          <w:b/>
-          <w:bCs/>
-          <w:lang w:val="en-UM"/>
-        </w:rPr>
-        <w:t>What Happens Next:</w:t>
-      </w:r>
-    </w:p>
-    <w:p>
-      <w:pPr>
-        <w:rPr>
-          <w:lang w:val="en-UM"/>
-        </w:rPr>
-      </w:pPr>
-      <w:r>
-        <w:rPr>
-          <w:lang w:val="en-UM"/>
-        </w:rPr>
-        <w:t>The database will think "oh, the username is empty OR 1=1, and the password is empty OR 1=1", and since 1=1 is always true, it will show the attacker ALL the user information, even if the username and password are empty! This is like the attacker getting a master key to your whole house and opening all the drawers and cabinets.</w:t>
-      </w:r>
-    </w:p>
-    <w:p>
-      <w:pPr>
-        <w:rPr>
-          <w:lang w:val="en-UM"/>
-        </w:rPr>
-      </w:pPr>
-      <w:r>
-        <w:rPr>
-          <w:b/>
-          <w:bCs/>
-          <w:lang w:val="en-UM"/>
-        </w:rPr>
-        <w:t>SQL Injection Types</w:t>
-      </w:r>
-    </w:p>
-    <w:p>
-      <w:pPr>
-        <w:rPr>
-          <w:lang w:val="en-UM"/>
-        </w:rPr>
-      </w:pPr>
-      <w:r>
-        <w:rPr>
-          <w:b/>
-          <w:bCs/>
-          <w:lang w:val="en-UM"/>
-        </w:rPr>
-        <w:t>Definition and Explanation</w:t>
-      </w:r>
-    </w:p>
-    <w:p>
-      <w:pPr>
-        <w:rPr>
-          <w:lang w:val="en-UM"/>
-        </w:rPr>
-      </w:pPr>
-      <w:r>
-        <w:rPr>
-          <w:lang w:val="en-UM"/>
-        </w:rPr>
-        <w:t>SQL Injection is a type of cyber attack where malicious individuals exploit vulnerabilities in a website's database to extract sensitive information or modify the database itself. There are several types of SQL Injection attacks, including:</w:t>
-      </w:r>
-    </w:p>
-    <w:p>
-      <w:pPr>
-        <w:rPr>
-          <w:lang w:val="en-UM"/>
-        </w:rPr>
-      </w:pPr>
-      <w:r>
-        <w:rPr>
-          <w:b/>
-          <w:bCs/>
-          <w:lang w:val="en-UM"/>
-        </w:rPr>
         <w:t>1. In-band SQL Injection</w:t>
       </w:r>
     </w:p>
@@ -992,7 +721,13 @@
           <w:bCs/>
           <w:lang w:val="en-UM"/>
         </w:rPr>
-        <w:t>2. Error-based SQL Injection</w:t>
+        <w:t xml:space="preserve">2. </w:t>
+      </w:r>
+      <w:r>
+        <w:rPr>
+          <w:rStyle w:val="Heading1Char"/>
+        </w:rPr>
+        <w:t>Error-based SQL Injection</w:t>
       </w:r>
     </w:p>
     <w:p>
@@ -1045,14 +780,13 @@
     </w:p>
     <w:p>
       <w:pPr>
-        <w:rPr>
-          <w:lang w:val="en-UM"/>
-        </w:rPr>
-      </w:pPr>
-      <w:r>
-        <w:rPr>
-          <w:b/>
-          <w:bCs/>
+        <w:pStyle w:val="Heading1"/>
+        <w:rPr>
+          <w:lang w:val="en-UM"/>
+        </w:rPr>
+      </w:pPr>
+      <w:r>
+        <w:rPr>
           <w:lang w:val="en-UM"/>
         </w:rPr>
         <w:t>3. Blind SQL Injection</w:t>
@@ -1072,7 +806,6 @@
         <w:rPr>
           <w:lang w:val="en-UM"/>
         </w:rPr>
-        <w:lastRenderedPageBreak/>
         <w:t>Attackers send malicious SQL queries and observe the website's response to determine the success of the query.</w:t>
       </w:r>
     </w:p>
@@ -1119,7 +852,13 @@
           <w:bCs/>
           <w:lang w:val="en-UM"/>
         </w:rPr>
-        <w:t>4. Out-of-band SQL Injection</w:t>
+        <w:t xml:space="preserve">4. </w:t>
+      </w:r>
+      <w:r>
+        <w:rPr>
+          <w:rStyle w:val="Heading1Char"/>
+        </w:rPr>
+        <w:t>Out-of-band SQL Injection</w:t>
       </w:r>
     </w:p>
     <w:p>
@@ -1158,14 +897,13 @@
     </w:p>
     <w:p>
       <w:pPr>
-        <w:rPr>
-          <w:lang w:val="en-UM"/>
-        </w:rPr>
-      </w:pPr>
-      <w:r>
-        <w:rPr>
-          <w:b/>
-          <w:bCs/>
+        <w:pStyle w:val="Heading1"/>
+        <w:rPr>
+          <w:lang w:val="en-UM"/>
+        </w:rPr>
+      </w:pPr>
+      <w:r>
+        <w:rPr>
           <w:lang w:val="en-UM"/>
         </w:rPr>
         <w:t>5. Inference-based SQL Injection</w:t>
@@ -1207,16 +945,9 @@
     </w:p>
     <w:p>
       <w:pPr>
-        <w:rPr>
-          <w:lang w:val="en-UM"/>
-        </w:rPr>
-      </w:pPr>
-      <w:r>
-        <w:rPr>
-          <w:b/>
-          <w:bCs/>
-          <w:lang w:val="en-UM"/>
-        </w:rPr>
+        <w:pStyle w:val="Heading3"/>
+      </w:pPr>
+      <w:r>
         <w:t>Impact of SQL Injection</w:t>
       </w:r>
     </w:p>
@@ -1334,21 +1065,15 @@
         <w:rPr>
           <w:lang w:val="en-UM"/>
         </w:rPr>
+        <w:lastRenderedPageBreak/>
         <w:t>In addition, attackers can delete user data from the tables, causing significant disruption to the website and its users.</w:t>
       </w:r>
     </w:p>
     <w:p>
       <w:pPr>
-        <w:rPr>
-          <w:lang w:val="en-UM"/>
-        </w:rPr>
-      </w:pPr>
-      <w:r>
-        <w:rPr>
-          <w:b/>
-          <w:bCs/>
-          <w:lang w:val="en-UM"/>
-        </w:rPr>
+        <w:pStyle w:val="Heading3"/>
+      </w:pPr>
+      <w:r>
         <w:t>Significance of SQL Injection</w:t>
       </w:r>
     </w:p>
@@ -1405,6 +1130,14 @@
     </w:p>
     <w:p>
       <w:pPr>
+        <w:pStyle w:val="Heading2"/>
+      </w:pPr>
+      <w:r>
+        <w:t>SQL Injection Prevention</w:t>
+      </w:r>
+    </w:p>
+    <w:p>
+      <w:pPr>
         <w:rPr>
           <w:lang w:val="en-UM"/>
         </w:rPr>
@@ -1415,7 +1148,20 @@
           <w:bCs/>
           <w:lang w:val="en-UM"/>
         </w:rPr>
-        <w:t>SQL Injection Prevention</w:t>
+        <w:t>Protect Your Database from Attacks</w:t>
+      </w:r>
+    </w:p>
+    <w:p>
+      <w:pPr>
+        <w:rPr>
+          <w:lang w:val="en-UM"/>
+        </w:rPr>
+      </w:pPr>
+      <w:r>
+        <w:rPr>
+          <w:lang w:val="en-UM"/>
+        </w:rPr>
+        <w:t>To prevent SQL injection attacks, developers can take the following measures:</w:t>
       </w:r>
     </w:p>
     <w:p>
@@ -1430,35 +1176,14 @@
           <w:bCs/>
           <w:lang w:val="en-UM"/>
         </w:rPr>
-        <w:t>Protect Your Database from Attacks</w:t>
-      </w:r>
-    </w:p>
-    <w:p>
-      <w:pPr>
-        <w:rPr>
-          <w:lang w:val="en-UM"/>
-        </w:rPr>
-      </w:pPr>
-      <w:r>
-        <w:rPr>
-          <w:lang w:val="en-UM"/>
-        </w:rPr>
-        <w:t>To prevent SQL injection attacks, developers can take the following measures:</w:t>
-      </w:r>
-    </w:p>
-    <w:p>
-      <w:pPr>
-        <w:rPr>
-          <w:lang w:val="en-UM"/>
-        </w:rPr>
-      </w:pPr>
-      <w:r>
-        <w:rPr>
-          <w:b/>
-          <w:bCs/>
-          <w:lang w:val="en-UM"/>
-        </w:rPr>
-        <w:t>1. User Authentication</w:t>
+        <w:t>1</w:t>
+      </w:r>
+      <w:r>
+        <w:rPr>
+          <w:rStyle w:val="Heading3Char"/>
+          <w:rFonts w:eastAsiaTheme="minorHAnsi"/>
+        </w:rPr>
+        <w:t>. User Authentication</w:t>
       </w:r>
     </w:p>
     <w:p>
@@ -1475,7 +1200,6 @@
         <w:rPr>
           <w:lang w:val="en-UM"/>
         </w:rPr>
-        <w:lastRenderedPageBreak/>
         <w:t>Validate user input by setting limits on length and type of input.</w:t>
       </w:r>
     </w:p>
@@ -1498,16 +1222,9 @@
     </w:p>
     <w:p>
       <w:pPr>
-        <w:rPr>
-          <w:lang w:val="en-UM"/>
-        </w:rPr>
-      </w:pPr>
-      <w:r>
-        <w:rPr>
-          <w:b/>
-          <w:bCs/>
-          <w:lang w:val="en-UM"/>
-        </w:rPr>
+        <w:pStyle w:val="Heading3"/>
+      </w:pPr>
+      <w:r>
         <w:t>2. Access Control</w:t>
       </w:r>
     </w:p>
@@ -1547,16 +1264,9 @@
     </w:p>
     <w:p>
       <w:pPr>
-        <w:rPr>
-          <w:lang w:val="en-UM"/>
-        </w:rPr>
-      </w:pPr>
-      <w:r>
-        <w:rPr>
-          <w:b/>
-          <w:bCs/>
-          <w:lang w:val="en-UM"/>
-        </w:rPr>
+        <w:pStyle w:val="Heading3"/>
+      </w:pPr>
+      <w:r>
         <w:t>3. Avoid Using System Administrator Accounts</w:t>
       </w:r>
     </w:p>
@@ -1596,6 +1306,33 @@
     </w:p>
     <w:p>
       <w:pPr>
+        <w:pStyle w:val="Heading2"/>
+        <w:rPr>
+          <w:lang w:val="en-UM"/>
+        </w:rPr>
+      </w:pPr>
+      <w:r>
+        <w:rPr>
+          <w:lang w:val="en-UM"/>
+        </w:rPr>
+        <w:t>SQL Injection Based on Batched SQL Statements</w:t>
+      </w:r>
+    </w:p>
+    <w:p>
+      <w:pPr>
+        <w:rPr>
+          <w:lang w:val="en-UM"/>
+        </w:rPr>
+      </w:pPr>
+      <w:r>
+        <w:rPr>
+          <w:lang w:val="en-UM"/>
+        </w:rPr>
+        <w:t>Most databases support batched SQL statements, which are collections of two or more SQL statements separated by semicolons.</w:t>
+      </w:r>
+    </w:p>
+    <w:p>
+      <w:pPr>
         <w:rPr>
           <w:lang w:val="en-UM"/>
         </w:rPr>
@@ -1606,77 +1343,6 @@
           <w:bCs/>
           <w:lang w:val="en-UM"/>
         </w:rPr>
-        <w:t>Learn More</w:t>
-      </w:r>
-    </w:p>
-    <w:p>
-      <w:pPr>
-        <w:rPr>
-          <w:lang w:val="en-UM"/>
-        </w:rPr>
-      </w:pPr>
-      <w:r>
-        <w:rPr>
-          <w:lang w:val="en-UM"/>
-        </w:rPr>
-        <w:t>For more information on how to protect against SQL injection attacks, refer to our article "How to Protect Against SQL Injection Attacks".</w:t>
-      </w:r>
-    </w:p>
-    <w:p>
-      <w:pPr>
-        <w:rPr>
-          <w:lang w:val="en-UM"/>
-        </w:rPr>
-      </w:pPr>
-      <w:r>
-        <w:rPr>
-          <w:b/>
-          <w:bCs/>
-          <w:lang w:val="en-UM"/>
-        </w:rPr>
-        <w:t>SQL Injection Based on Batched SQL Statements</w:t>
-      </w:r>
-    </w:p>
-    <w:p>
-      <w:pPr>
-        <w:rPr>
-          <w:lang w:val="en-UM"/>
-        </w:rPr>
-      </w:pPr>
-      <w:r>
-        <w:rPr>
-          <w:b/>
-          <w:bCs/>
-          <w:lang w:val="en-UM"/>
-        </w:rPr>
-        <w:t>What is a Batched SQL Statement?</w:t>
-      </w:r>
-    </w:p>
-    <w:p>
-      <w:pPr>
-        <w:rPr>
-          <w:lang w:val="en-UM"/>
-        </w:rPr>
-      </w:pPr>
-      <w:r>
-        <w:rPr>
-          <w:lang w:val="en-UM"/>
-        </w:rPr>
-        <w:t>Most databases support batched SQL statements, which are collections of two or more SQL statements separated by semicolons.</w:t>
-      </w:r>
-    </w:p>
-    <w:p>
-      <w:pPr>
-        <w:rPr>
-          <w:lang w:val="en-UM"/>
-        </w:rPr>
-      </w:pPr>
-      <w:r>
-        <w:rPr>
-          <w:b/>
-          <w:bCs/>
-          <w:lang w:val="en-UM"/>
-        </w:rPr>
         <w:t>Example of a Batched SQL Statement</w:t>
       </w:r>
     </w:p>
@@ -1699,367 +1365,194 @@
           <w:lang w:val="en-UM"/>
         </w:rPr>
       </w:pPr>
+      <w:r>
+        <w:rPr>
+          <w:lang w:val="en-UM"/>
+        </w:rPr>
+        <w:t>1</w:t>
+      </w:r>
+      <w:r>
+        <w:rPr>
+          <w:lang w:val="en-UM"/>
+        </w:rPr>
+        <w:t xml:space="preserve"> </w:t>
+      </w:r>
+      <w:r>
+        <w:rPr>
+          <w:lang w:val="en-UM"/>
+        </w:rPr>
+        <w:t xml:space="preserve">SELECT * FROM Users; </w:t>
+      </w:r>
+    </w:p>
+    <w:p>
+      <w:pPr>
+        <w:rPr>
+          <w:lang w:val="en-UM"/>
+        </w:rPr>
+      </w:pPr>
+      <w:r>
+        <w:rPr>
+          <w:lang w:val="en-UM"/>
+        </w:rPr>
+        <w:t>2</w:t>
+      </w:r>
+      <w:r>
+        <w:rPr>
+          <w:lang w:val="en-UM"/>
+        </w:rPr>
+        <w:t xml:space="preserve"> </w:t>
+      </w:r>
+      <w:r>
+        <w:rPr>
+          <w:lang w:val="en-UM"/>
+        </w:rPr>
+        <w:t>DROP TABLE Employees;</w:t>
+      </w:r>
+    </w:p>
+    <w:p>
+      <w:pPr>
+        <w:rPr>
+          <w:lang w:val="en-UM"/>
+        </w:rPr>
+      </w:pPr>
+      <w:r>
+        <w:rPr>
+          <w:lang w:val="en-UM"/>
+        </w:rPr>
+        <w:lastRenderedPageBreak/>
+        <w:t xml:space="preserve">3 </w:t>
+      </w:r>
       <w:proofErr w:type="spellStart"/>
       <w:r>
         <w:rPr>
           <w:lang w:val="en-UM"/>
         </w:rPr>
-        <w:t>VerifyOpen</w:t>
+        <w:t>txt</w:t>
+      </w:r>
+      <w:r>
+        <w:rPr>
+          <w:lang w:val="en-UM"/>
+        </w:rPr>
+        <w:t>Email</w:t>
       </w:r>
       <w:proofErr w:type="spellEnd"/>
       <w:r>
         <w:rPr>
           <w:lang w:val="en-UM"/>
         </w:rPr>
-        <w:t xml:space="preserve"> In </w:t>
+        <w:t xml:space="preserve"> = </w:t>
       </w:r>
       <w:proofErr w:type="spellStart"/>
       <w:r>
         <w:rPr>
           <w:lang w:val="en-UM"/>
         </w:rPr>
-        <w:t>EditorEditCopy</w:t>
+        <w:t>getRequestString</w:t>
       </w:r>
       <w:proofErr w:type="spellEnd"/>
       <w:r>
         <w:rPr>
           <w:lang w:val="en-UM"/>
         </w:rPr>
-        <w:t xml:space="preserve"> code</w:t>
-      </w:r>
-    </w:p>
-    <w:p>
-      <w:pPr>
-        <w:rPr>
-          <w:lang w:val="en-UM"/>
-        </w:rPr>
-      </w:pPr>
-      <w:r>
-        <w:rPr>
-          <w:lang w:val="en-UM"/>
-        </w:rPr>
-        <w:t xml:space="preserve">1SELECT * FROM Users; </w:t>
-      </w:r>
-    </w:p>
-    <w:p>
-      <w:pPr>
-        <w:rPr>
-          <w:lang w:val="en-UM"/>
-        </w:rPr>
-      </w:pPr>
-      <w:r>
-        <w:rPr>
-          <w:lang w:val="en-UM"/>
-        </w:rPr>
-        <w:t>2DROP TABLE Employees;</w:t>
-      </w:r>
-    </w:p>
-    <w:p>
-      <w:pPr>
-        <w:rPr>
-          <w:lang w:val="en-UM"/>
-        </w:rPr>
-      </w:pPr>
-      <w:r>
-        <w:rPr>
-          <w:b/>
-          <w:bCs/>
-          <w:lang w:val="en-UM"/>
-        </w:rPr>
-        <w:t>How Batched SQL Statements Can Be Used for SQL Injection</w:t>
-      </w:r>
-    </w:p>
-    <w:p>
-      <w:pPr>
-        <w:rPr>
-          <w:lang w:val="en-UM"/>
-        </w:rPr>
-      </w:pPr>
-      <w:r>
-        <w:rPr>
-          <w:lang w:val="en-UM"/>
-        </w:rPr>
-        <w:t>Consider the following example:</w:t>
-      </w:r>
-    </w:p>
-    <w:p>
-      <w:pPr>
-        <w:rPr>
-          <w:lang w:val="en-UM"/>
-        </w:rPr>
-      </w:pPr>
+        <w:t>("</w:t>
+      </w:r>
+      <w:r>
+        <w:rPr>
+          <w:lang w:val="en-UM"/>
+        </w:rPr>
+        <w:t>Email</w:t>
+      </w:r>
+      <w:r>
+        <w:rPr>
+          <w:lang w:val="en-UM"/>
+        </w:rPr>
+        <w:t>");</w:t>
+      </w:r>
+    </w:p>
+    <w:p>
+      <w:pPr>
+        <w:rPr>
+          <w:lang w:val="en-UM"/>
+        </w:rPr>
+      </w:pPr>
+      <w:r>
+        <w:rPr>
+          <w:lang w:val="en-UM"/>
+        </w:rPr>
+        <w:t xml:space="preserve">4 </w:t>
+      </w:r>
       <w:proofErr w:type="spellStart"/>
       <w:r>
         <w:rPr>
           <w:lang w:val="en-UM"/>
         </w:rPr>
-        <w:t>VerifyOpen</w:t>
+        <w:t>txtSQL</w:t>
       </w:r>
       <w:proofErr w:type="spellEnd"/>
       <w:r>
         <w:rPr>
           <w:lang w:val="en-UM"/>
         </w:rPr>
-        <w:t xml:space="preserve"> In </w:t>
+        <w:t xml:space="preserve"> = "SELECT * FROM Users WHERE </w:t>
+      </w:r>
+      <w:r>
+        <w:rPr>
+          <w:lang w:val="en-UM"/>
+        </w:rPr>
+        <w:t>Email</w:t>
+      </w:r>
+      <w:r>
+        <w:rPr>
+          <w:lang w:val="en-UM"/>
+        </w:rPr>
+        <w:t xml:space="preserve"> = " + </w:t>
       </w:r>
       <w:proofErr w:type="spellStart"/>
       <w:r>
         <w:rPr>
           <w:lang w:val="en-UM"/>
         </w:rPr>
-        <w:t>EditorEditCopy</w:t>
+        <w:t>txtEmail</w:t>
       </w:r>
       <w:proofErr w:type="spellEnd"/>
       <w:r>
         <w:rPr>
           <w:lang w:val="en-UM"/>
         </w:rPr>
-        <w:t xml:space="preserve"> code</w:t>
-      </w:r>
-    </w:p>
-    <w:p>
-      <w:pPr>
-        <w:rPr>
-          <w:lang w:val="en-UM"/>
-        </w:rPr>
-      </w:pPr>
-      <w:r>
-        <w:rPr>
-          <w:lang w:val="en-UM"/>
-        </w:rPr>
-        <w:t xml:space="preserve">1txtEmpId = </w:t>
+        <w:t>;</w:t>
+      </w:r>
+    </w:p>
+    <w:p>
+      <w:pPr>
+        <w:rPr>
+          <w:lang w:val="en-UM"/>
+        </w:rPr>
+      </w:pPr>
+      <w:r>
+        <w:rPr>
+          <w:lang w:val="en-UM"/>
+        </w:rPr>
+        <w:t xml:space="preserve">5 </w:t>
+      </w:r>
+      <w:r>
+        <w:rPr>
+          <w:lang w:val="en-UM"/>
+        </w:rPr>
+        <w:t xml:space="preserve">SELECT * FROM Users WHERE </w:t>
       </w:r>
       <w:proofErr w:type="spellStart"/>
       <w:r>
         <w:rPr>
           <w:lang w:val="en-UM"/>
         </w:rPr>
-        <w:t>getRequestString</w:t>
+        <w:t>EmpId</w:t>
       </w:r>
       <w:proofErr w:type="spellEnd"/>
       <w:r>
         <w:rPr>
           <w:lang w:val="en-UM"/>
         </w:rPr>
-        <w:t>("</w:t>
-      </w:r>
-      <w:proofErr w:type="spellStart"/>
-      <w:r>
-        <w:rPr>
-          <w:lang w:val="en-UM"/>
-        </w:rPr>
-        <w:t>EmpId</w:t>
-      </w:r>
-      <w:proofErr w:type="spellEnd"/>
-      <w:r>
-        <w:rPr>
-          <w:lang w:val="en-UM"/>
-        </w:rPr>
-        <w:t>");</w:t>
-      </w:r>
-    </w:p>
-    <w:p>
-      <w:pPr>
-        <w:rPr>
-          <w:lang w:val="en-UM"/>
-        </w:rPr>
-      </w:pPr>
-      <w:r>
-        <w:rPr>
-          <w:lang w:val="en-UM"/>
-        </w:rPr>
-        <w:t xml:space="preserve">2txtSQL = "SELECT * FROM Users WHERE </w:t>
-      </w:r>
-      <w:proofErr w:type="spellStart"/>
-      <w:r>
-        <w:rPr>
-          <w:lang w:val="en-UM"/>
-        </w:rPr>
-        <w:t>EmpId</w:t>
-      </w:r>
-      <w:proofErr w:type="spellEnd"/>
-      <w:r>
-        <w:rPr>
-          <w:lang w:val="en-UM"/>
-        </w:rPr>
-        <w:t xml:space="preserve"> = " + </w:t>
-      </w:r>
-      <w:proofErr w:type="spellStart"/>
-      <w:r>
-        <w:rPr>
-          <w:lang w:val="en-UM"/>
-        </w:rPr>
-        <w:t>txtEmpId</w:t>
-      </w:r>
-      <w:proofErr w:type="spellEnd"/>
-      <w:r>
-        <w:rPr>
-          <w:lang w:val="en-UM"/>
-        </w:rPr>
-        <w:t>;</w:t>
-      </w:r>
-    </w:p>
-    <w:p>
-      <w:pPr>
-        <w:rPr>
-          <w:lang w:val="en-UM"/>
-        </w:rPr>
-      </w:pPr>
-      <w:r>
-        <w:rPr>
-          <w:lang w:val="en-UM"/>
-        </w:rPr>
-        <w:t>If an attacker enters the following input:</w:t>
-      </w:r>
-    </w:p>
-    <w:p>
-      <w:pPr>
-        <w:rPr>
-          <w:lang w:val="en-UM"/>
-        </w:rPr>
-      </w:pPr>
-      <w:proofErr w:type="spellStart"/>
-      <w:r>
-        <w:rPr>
-          <w:lang w:val="en-UM"/>
-        </w:rPr>
-        <w:t>VerifyOpen</w:t>
-      </w:r>
-      <w:proofErr w:type="spellEnd"/>
-      <w:r>
-        <w:rPr>
-          <w:lang w:val="en-UM"/>
-        </w:rPr>
-        <w:t xml:space="preserve"> In </w:t>
-      </w:r>
-      <w:proofErr w:type="spellStart"/>
-      <w:r>
-        <w:rPr>
-          <w:lang w:val="en-UM"/>
-        </w:rPr>
-        <w:t>EditorEditCopy</w:t>
-      </w:r>
-      <w:proofErr w:type="spellEnd"/>
-      <w:r>
-        <w:rPr>
-          <w:lang w:val="en-UM"/>
-        </w:rPr>
-        <w:t xml:space="preserve"> code</w:t>
-      </w:r>
-    </w:p>
-    <w:p>
-      <w:pPr>
-        <w:rPr>
-          <w:lang w:val="en-UM"/>
-        </w:rPr>
-      </w:pPr>
-      <w:r>
-        <w:rPr>
-          <w:lang w:val="en-UM"/>
-        </w:rPr>
-        <w:t>1116; DROP TABLE Employees;</w:t>
-      </w:r>
-    </w:p>
-    <w:p>
-      <w:pPr>
-        <w:rPr>
-          <w:lang w:val="en-UM"/>
-        </w:rPr>
-      </w:pPr>
-      <w:r>
-        <w:rPr>
-          <w:lang w:val="en-UM"/>
-        </w:rPr>
-        <w:t>The resulting SQL statement would be:</w:t>
-      </w:r>
-    </w:p>
-    <w:p>
-      <w:pPr>
-        <w:rPr>
-          <w:lang w:val="en-UM"/>
-        </w:rPr>
-      </w:pPr>
-      <w:proofErr w:type="spellStart"/>
-      <w:r>
-        <w:rPr>
-          <w:lang w:val="en-UM"/>
-        </w:rPr>
-        <w:lastRenderedPageBreak/>
-        <w:t>VerifyOpen</w:t>
-      </w:r>
-      <w:proofErr w:type="spellEnd"/>
-      <w:r>
-        <w:rPr>
-          <w:lang w:val="en-UM"/>
-        </w:rPr>
-        <w:t xml:space="preserve"> In </w:t>
-      </w:r>
-      <w:proofErr w:type="spellStart"/>
-      <w:r>
-        <w:rPr>
-          <w:lang w:val="en-UM"/>
-        </w:rPr>
-        <w:t>EditorEditCopy</w:t>
-      </w:r>
-      <w:proofErr w:type="spellEnd"/>
-      <w:r>
-        <w:rPr>
-          <w:lang w:val="en-UM"/>
-        </w:rPr>
-        <w:t xml:space="preserve"> code</w:t>
-      </w:r>
-    </w:p>
-    <w:p>
-      <w:pPr>
-        <w:rPr>
-          <w:lang w:val="en-UM"/>
-        </w:rPr>
-      </w:pPr>
-      <w:r>
-        <w:rPr>
-          <w:lang w:val="en-UM"/>
-        </w:rPr>
-        <w:t xml:space="preserve">1SELECT * FROM Users WHERE </w:t>
-      </w:r>
-      <w:proofErr w:type="spellStart"/>
-      <w:r>
-        <w:rPr>
-          <w:lang w:val="en-UM"/>
-        </w:rPr>
-        <w:t>EmpId</w:t>
-      </w:r>
-      <w:proofErr w:type="spellEnd"/>
-      <w:r>
-        <w:rPr>
-          <w:lang w:val="en-UM"/>
-        </w:rPr>
         <w:t xml:space="preserve"> = 116; </w:t>
-      </w:r>
-    </w:p>
-    <w:p>
-      <w:pPr>
-        <w:rPr>
-          <w:lang w:val="en-UM"/>
-        </w:rPr>
-      </w:pPr>
-      <w:r>
-        <w:rPr>
-          <w:lang w:val="en-UM"/>
-        </w:rPr>
-        <w:t>2DROP TABLE Employees;</w:t>
-      </w:r>
-    </w:p>
-    <w:p>
-      <w:pPr>
-        <w:rPr>
-          <w:lang w:val="en-UM"/>
-        </w:rPr>
-      </w:pPr>
-      <w:r>
-        <w:rPr>
-          <w:lang w:val="en-UM"/>
-        </w:rPr>
-        <w:t>This would allow the attacker to delete the "Employees" table, demonstrating the potential for SQL injection attacks using batched SQL statements.</w:t>
       </w:r>
     </w:p>
     <w:p/>
@@ -4301,6 +3794,49 @@
     <w:name w:val="Normal"/>
     <w:qFormat/>
   </w:style>
+  <w:style w:type="paragraph" w:styleId="Heading1">
+    <w:name w:val="heading 1"/>
+    <w:basedOn w:val="Normal"/>
+    <w:next w:val="Normal"/>
+    <w:link w:val="Heading1Char"/>
+    <w:uiPriority w:val="9"/>
+    <w:qFormat/>
+    <w:rsid w:val="009C53AA"/>
+    <w:pPr>
+      <w:keepNext/>
+      <w:keepLines/>
+      <w:spacing w:before="240" w:after="0"/>
+      <w:outlineLvl w:val="0"/>
+    </w:pPr>
+    <w:rPr>
+      <w:rFonts w:asciiTheme="majorHAnsi" w:eastAsiaTheme="majorEastAsia" w:hAnsiTheme="majorHAnsi" w:cstheme="majorBidi"/>
+      <w:color w:val="2F5496" w:themeColor="accent1" w:themeShade="BF"/>
+      <w:sz w:val="32"/>
+      <w:szCs w:val="32"/>
+    </w:rPr>
+  </w:style>
+  <w:style w:type="paragraph" w:styleId="Heading2">
+    <w:name w:val="heading 2"/>
+    <w:basedOn w:val="Normal"/>
+    <w:next w:val="Normal"/>
+    <w:link w:val="Heading2Char"/>
+    <w:uiPriority w:val="9"/>
+    <w:unhideWhenUsed/>
+    <w:qFormat/>
+    <w:rsid w:val="009C53AA"/>
+    <w:pPr>
+      <w:keepNext/>
+      <w:keepLines/>
+      <w:spacing w:before="40" w:after="0"/>
+      <w:outlineLvl w:val="1"/>
+    </w:pPr>
+    <w:rPr>
+      <w:rFonts w:asciiTheme="majorHAnsi" w:eastAsiaTheme="majorEastAsia" w:hAnsiTheme="majorHAnsi" w:cstheme="majorBidi"/>
+      <w:color w:val="2F5496" w:themeColor="accent1" w:themeShade="BF"/>
+      <w:sz w:val="26"/>
+      <w:szCs w:val="26"/>
+    </w:rPr>
+  </w:style>
   <w:style w:type="paragraph" w:styleId="Heading3">
     <w:name w:val="heading 3"/>
     <w:basedOn w:val="Normal"/>
@@ -4324,6 +3860,7 @@
   <w:style w:type="character" w:default="1" w:styleId="DefaultParagraphFont">
     <w:name w:val="Default Paragraph Font"/>
     <w:uiPriority w:val="1"/>
+    <w:semiHidden/>
     <w:unhideWhenUsed/>
   </w:style>
   <w:style w:type="table" w:default="1" w:styleId="TableNormal">
@@ -4389,6 +3926,32 @@
       <w:ind w:left="720"/>
       <w:contextualSpacing/>
     </w:pPr>
+  </w:style>
+  <w:style w:type="character" w:customStyle="1" w:styleId="Heading1Char">
+    <w:name w:val="Heading 1 Char"/>
+    <w:basedOn w:val="DefaultParagraphFont"/>
+    <w:link w:val="Heading1"/>
+    <w:uiPriority w:val="9"/>
+    <w:rsid w:val="009C53AA"/>
+    <w:rPr>
+      <w:rFonts w:asciiTheme="majorHAnsi" w:eastAsiaTheme="majorEastAsia" w:hAnsiTheme="majorHAnsi" w:cstheme="majorBidi"/>
+      <w:color w:val="2F5496" w:themeColor="accent1" w:themeShade="BF"/>
+      <w:sz w:val="32"/>
+      <w:szCs w:val="32"/>
+    </w:rPr>
+  </w:style>
+  <w:style w:type="character" w:customStyle="1" w:styleId="Heading2Char">
+    <w:name w:val="Heading 2 Char"/>
+    <w:basedOn w:val="DefaultParagraphFont"/>
+    <w:link w:val="Heading2"/>
+    <w:uiPriority w:val="9"/>
+    <w:rsid w:val="009C53AA"/>
+    <w:rPr>
+      <w:rFonts w:asciiTheme="majorHAnsi" w:eastAsiaTheme="majorEastAsia" w:hAnsiTheme="majorHAnsi" w:cstheme="majorBidi"/>
+      <w:color w:val="2F5496" w:themeColor="accent1" w:themeShade="BF"/>
+      <w:sz w:val="26"/>
+      <w:szCs w:val="26"/>
+    </w:rPr>
   </w:style>
 </w:styles>
 </file>

</xml_diff>